<commit_message>
update automat und protokoll
</commit_message>
<xml_diff>
--- a/Dokumentation/Protokoll/Protokoll.docx
+++ b/Dokumentation/Protokoll/Protokoll.docx
@@ -5,9 +5,10 @@
     <w:sdt>
       <w:sdtPr>
         <w:rPr>
-          <w:rFonts w:eastAsiaTheme="minorHAnsi"/>
+          <w:rFonts w:ascii="Arial" w:eastAsiaTheme="minorHAnsi" w:hAnsi="Arial"/>
           <w:color w:val="156082" w:themeColor="accent1"/>
           <w:kern w:val="2"/>
+          <w:sz w:val="24"/>
           <w:lang w:val="de-AT"/>
           <w14:ligatures w14:val="standardContextual"/>
         </w:rPr>
@@ -19,9 +20,7 @@
       </w:sdtPr>
       <w:sdtEndPr>
         <w:rPr>
-          <w:rFonts w:ascii="Arial" w:hAnsi="Arial"/>
           <w:color w:val="auto"/>
-          <w:sz w:val="24"/>
         </w:rPr>
       </w:sdtEndPr>
       <w:sdtContent>
@@ -579,6 +578,7 @@
       <w:sdtPr>
         <w:rPr>
           <w:rFonts w:asciiTheme="minorHAnsi" w:eastAsiaTheme="minorHAnsi" w:hAnsiTheme="minorHAnsi" w:cstheme="minorBidi"/>
+          <w:b w:val="0"/>
           <w:sz w:val="22"/>
           <w:szCs w:val="22"/>
         </w:rPr>
@@ -1866,7 +1866,7 @@
           <w:noProof/>
         </w:rPr>
         <w:drawing>
-          <wp:anchor distT="0" distB="0" distL="114300" distR="114300" simplePos="0" relativeHeight="251660288" behindDoc="1" locked="0" layoutInCell="1" allowOverlap="1" wp14:anchorId="35853B99" wp14:editId="3AE36F50">
+          <wp:anchor distT="0" distB="0" distL="114300" distR="114300" simplePos="0" relativeHeight="251660288" behindDoc="1" locked="0" layoutInCell="1" allowOverlap="1" wp14:anchorId="35853B99" wp14:editId="7E98A0B0">
             <wp:simplePos x="0" y="0"/>
             <wp:positionH relativeFrom="column">
               <wp:posOffset>3895725</wp:posOffset>
@@ -1930,7 +1930,19 @@
         </w:drawing>
       </w:r>
       <w:r>
-        <w:t>Für das Werbevideo werden verschieden Formen von Automaten benötigt, diese werden im Illustrator designt. Die Basisform der Automaten wird im Unterkapitel „Getränkeautomat“ einmalig erklärt. Da die Form für die anderen Automaten wiederverwendet wird.</w:t>
+        <w:t xml:space="preserve">Für das Werbevideo werden verschieden Formen </w:t>
+      </w:r>
+      <w:r>
+        <w:t xml:space="preserve">von einem Automaten </w:t>
+      </w:r>
+      <w:r>
+        <w:t xml:space="preserve">benötigt, diese werden im Illustrator designt. Die Basisform der Automaten </w:t>
+      </w:r>
+      <w:r>
+        <w:t>wird einmalig</w:t>
+      </w:r>
+      <w:r>
+        <w:t xml:space="preserve"> erklärt. Da die Form für die anderen Automaten wiederverwendet wird.</w:t>
       </w:r>
     </w:p>
     <w:p>
@@ -1949,7 +1961,16 @@
           <w:sz w:val="28"/>
           <w:szCs w:val="24"/>
         </w:rPr>
-        <w:t>Getränkeautomat:</w:t>
+        <w:t>A</w:t>
+      </w:r>
+      <w:r>
+        <w:rPr>
+          <w:b/>
+          <w:bCs/>
+          <w:sz w:val="28"/>
+          <w:szCs w:val="24"/>
+        </w:rPr>
+        <w:t>utomat:</w:t>
       </w:r>
     </w:p>
     <w:p>
@@ -1989,19 +2010,7 @@
         <w:rPr>
           <w:color w:val="B4A3D9"/>
         </w:rPr>
-        <w:t>#</w:t>
-      </w:r>
-      <w:r>
-        <w:rPr>
-          <w:color w:val="B4A3D9"/>
-        </w:rPr>
-        <w:t>B4A3D9</w:t>
-      </w:r>
-      <w:r>
-        <w:rPr>
-          <w:color w:val="B4A3D9"/>
-        </w:rPr>
-        <w:t>.</w:t>
+        <w:t>#B4A3D9.</w:t>
       </w:r>
       <w:r>
         <w:rPr>
@@ -2030,7 +2039,7 @@
           <w:noProof/>
         </w:rPr>
         <w:drawing>
-          <wp:anchor distT="0" distB="0" distL="114300" distR="114300" simplePos="0" relativeHeight="251663360" behindDoc="0" locked="0" layoutInCell="1" allowOverlap="1" wp14:anchorId="3607FB8C" wp14:editId="17929AF6">
+          <wp:anchor distT="0" distB="0" distL="114300" distR="114300" simplePos="0" relativeHeight="251663360" behindDoc="0" locked="0" layoutInCell="1" allowOverlap="1" wp14:anchorId="3607FB8C" wp14:editId="0E9B8060">
             <wp:simplePos x="0" y="0"/>
             <wp:positionH relativeFrom="column">
               <wp:posOffset>4051935</wp:posOffset>
@@ -2451,16 +2460,127 @@
         <w:rPr>
           <w:noProof/>
         </w:rPr>
+        <w:drawing>
+          <wp:anchor distT="0" distB="0" distL="114300" distR="114300" simplePos="0" relativeHeight="251666432" behindDoc="1" locked="0" layoutInCell="1" allowOverlap="1" wp14:anchorId="44D613C7" wp14:editId="209ADAE0">
+            <wp:simplePos x="0" y="0"/>
+            <wp:positionH relativeFrom="column">
+              <wp:posOffset>4171950</wp:posOffset>
+            </wp:positionH>
+            <wp:positionV relativeFrom="paragraph">
+              <wp:posOffset>130175</wp:posOffset>
+            </wp:positionV>
+            <wp:extent cx="1219200" cy="1846580"/>
+            <wp:effectExtent l="0" t="0" r="0" b="1270"/>
+            <wp:wrapTight wrapText="bothSides">
+              <wp:wrapPolygon edited="0">
+                <wp:start x="0" y="0"/>
+                <wp:lineTo x="0" y="21392"/>
+                <wp:lineTo x="21263" y="21392"/>
+                <wp:lineTo x="21263" y="0"/>
+                <wp:lineTo x="0" y="0"/>
+              </wp:wrapPolygon>
+            </wp:wrapTight>
+            <wp:docPr id="2140801774" name="Grafik 1" descr="Ein Bild, das Screenshot, Automat, Design enthält.&#10;&#10;Automatisch generierte Beschreibung"/>
+            <wp:cNvGraphicFramePr>
+              <a:graphicFrameLocks xmlns:a="http://schemas.openxmlformats.org/drawingml/2006/main" noChangeAspect="1"/>
+            </wp:cNvGraphicFramePr>
+            <a:graphic xmlns:a="http://schemas.openxmlformats.org/drawingml/2006/main">
+              <a:graphicData uri="http://schemas.openxmlformats.org/drawingml/2006/picture">
+                <pic:pic xmlns:pic="http://schemas.openxmlformats.org/drawingml/2006/picture">
+                  <pic:nvPicPr>
+                    <pic:cNvPr id="2140801774" name="Grafik 1" descr="Ein Bild, das Screenshot, Automat, Design enthält.&#10;&#10;Automatisch generierte Beschreibung"/>
+                    <pic:cNvPicPr/>
+                  </pic:nvPicPr>
+                  <pic:blipFill>
+                    <a:blip r:embed="rId9">
+                      <a:extLst>
+                        <a:ext uri="{28A0092B-C50C-407E-A947-70E740481C1C}">
+                          <a14:useLocalDpi xmlns:a14="http://schemas.microsoft.com/office/drawing/2010/main" val="0"/>
+                        </a:ext>
+                      </a:extLst>
+                    </a:blip>
+                    <a:stretch>
+                      <a:fillRect/>
+                    </a:stretch>
+                  </pic:blipFill>
+                  <pic:spPr>
+                    <a:xfrm>
+                      <a:off x="0" y="0"/>
+                      <a:ext cx="1219200" cy="1846580"/>
+                    </a:xfrm>
+                    <a:prstGeom prst="rect">
+                      <a:avLst/>
+                    </a:prstGeom>
+                  </pic:spPr>
+                </pic:pic>
+              </a:graphicData>
+            </a:graphic>
+            <wp14:sizeRelH relativeFrom="page">
+              <wp14:pctWidth>0</wp14:pctWidth>
+            </wp14:sizeRelH>
+            <wp14:sizeRelV relativeFrom="page">
+              <wp14:pctHeight>0</wp14:pctHeight>
+            </wp14:sizeRelV>
+          </wp:anchor>
+        </w:drawing>
+      </w:r>
+      <w:r>
+        <w:rPr>
+          <w:noProof/>
+        </w:rPr>
+        <w:t xml:space="preserve">Nun wird das Innenleben designt. Für die verschiedenen ebenen wird ein Schwarzer Strich </w:t>
+      </w:r>
+      <w:r>
+        <w:rPr>
+          <w:noProof/>
+        </w:rPr>
+        <w:t>Desweiteren</w:t>
+      </w:r>
+      <w:r>
+        <w:rPr>
+          <w:noProof/>
+        </w:rPr>
+        <w:t xml:space="preserve"> </w:t>
+      </w:r>
+      <w:r>
+        <w:rPr>
+          <w:noProof/>
+        </w:rPr>
+        <w:t xml:space="preserve">wird eine </w:t>
+      </w:r>
+      <w:r>
+        <w:rPr>
+          <w:noProof/>
+        </w:rPr>
+        <w:t>Halterung der Produkte wird ein Kreis mit einer Kontur erstellt. Danach wird mit dem Scheren Werkzeug ein Halbkreis erstellt.</w:t>
+      </w:r>
+      <w:r>
+        <w:rPr>
+          <w:noProof/>
+        </w:rPr>
+        <w:t xml:space="preserve"> Nach dem erstellen der beiden Kompontenten werden mit der Methode verschieben mehrere Ebenen erstellt.</w:t>
+      </w:r>
+    </w:p>
+    <w:p>
+      <w:pPr>
+        <w:rPr>
+          <w:noProof/>
+        </w:rPr>
+      </w:pPr>
+      <w:r>
+        <w:rPr>
+          <w:noProof/>
+        </w:rPr>
         <mc:AlternateContent>
           <mc:Choice Requires="wps">
             <w:drawing>
-              <wp:anchor distT="0" distB="0" distL="114300" distR="114300" simplePos="0" relativeHeight="251668480" behindDoc="1" locked="0" layoutInCell="1" allowOverlap="1" wp14:anchorId="351FFA0A" wp14:editId="4A10F4AD">
+              <wp:anchor distT="0" distB="0" distL="114300" distR="114300" simplePos="0" relativeHeight="251668480" behindDoc="1" locked="0" layoutInCell="1" allowOverlap="1" wp14:anchorId="351FFA0A" wp14:editId="6B3C878B">
                 <wp:simplePos x="0" y="0"/>
                 <wp:positionH relativeFrom="column">
-                  <wp:posOffset>4171950</wp:posOffset>
+                  <wp:posOffset>4400550</wp:posOffset>
                 </wp:positionH>
                 <wp:positionV relativeFrom="paragraph">
-                  <wp:posOffset>2033905</wp:posOffset>
+                  <wp:posOffset>628015</wp:posOffset>
                 </wp:positionV>
                 <wp:extent cx="1219200" cy="635"/>
                 <wp:effectExtent l="0" t="0" r="0" b="0"/>
@@ -2544,7 +2664,7 @@
           </mc:Choice>
           <mc:Fallback>
             <w:pict>
-              <v:shape w14:anchorId="351FFA0A" id="_x0000_s1029" type="#_x0000_t202" style="position:absolute;margin-left:328.5pt;margin-top:160.15pt;width:96pt;height:.05pt;z-index:-251648000;visibility:visible;mso-wrap-style:square;mso-wrap-distance-left:9pt;mso-wrap-distance-top:0;mso-wrap-distance-right:9pt;mso-wrap-distance-bottom:0;mso-position-horizontal:absolute;mso-position-horizontal-relative:text;mso-position-vertical:absolute;mso-position-vertical-relative:text;v-text-anchor:top" o:gfxdata="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" stroked="f">
+              <v:shape w14:anchorId="351FFA0A" id="_x0000_s1029" type="#_x0000_t202" style="position:absolute;margin-left:346.5pt;margin-top:49.45pt;width:96pt;height:.05pt;z-index:-251648000;visibility:visible;mso-wrap-style:square;mso-wrap-distance-left:9pt;mso-wrap-distance-top:0;mso-wrap-distance-right:9pt;mso-wrap-distance-bottom:0;mso-position-horizontal:absolute;mso-position-horizontal-relative:text;mso-position-vertical:absolute;mso-position-vertical-relative:text;v-text-anchor:top" o:gfxdata="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" stroked="f">
                 <v:textbox style="mso-fit-shape-to-text:t" inset="0,0,0,0">
                   <w:txbxContent>
                     <w:p>
@@ -2592,27 +2712,41 @@
         <w:rPr>
           <w:noProof/>
         </w:rPr>
+        <w:br w:type="page"/>
+      </w:r>
+    </w:p>
+    <w:p>
+      <w:pPr>
+        <w:rPr>
+          <w:noProof/>
+        </w:rPr>
+      </w:pPr>
+      <w:r>
+        <w:rPr>
+          <w:noProof/>
+        </w:rPr>
+        <w:lastRenderedPageBreak/>
         <w:drawing>
-          <wp:anchor distT="0" distB="0" distL="114300" distR="114300" simplePos="0" relativeHeight="251666432" behindDoc="1" locked="0" layoutInCell="1" allowOverlap="1" wp14:anchorId="44D613C7" wp14:editId="70EF0FB0">
+          <wp:anchor distT="0" distB="0" distL="114300" distR="114300" simplePos="0" relativeHeight="251669504" behindDoc="1" locked="0" layoutInCell="1" allowOverlap="1" wp14:anchorId="62447F0B" wp14:editId="20483EBC">
             <wp:simplePos x="0" y="0"/>
             <wp:positionH relativeFrom="column">
-              <wp:posOffset>4171950</wp:posOffset>
+              <wp:posOffset>4333875</wp:posOffset>
             </wp:positionH>
             <wp:positionV relativeFrom="paragraph">
-              <wp:posOffset>130175</wp:posOffset>
+              <wp:posOffset>29210</wp:posOffset>
             </wp:positionV>
-            <wp:extent cx="1219200" cy="1846580"/>
-            <wp:effectExtent l="0" t="0" r="0" b="1270"/>
+            <wp:extent cx="1162050" cy="1778635"/>
+            <wp:effectExtent l="0" t="0" r="0" b="0"/>
             <wp:wrapTight wrapText="bothSides">
               <wp:wrapPolygon edited="0">
                 <wp:start x="0" y="0"/>
-                <wp:lineTo x="0" y="21392"/>
-                <wp:lineTo x="21263" y="21392"/>
-                <wp:lineTo x="21263" y="0"/>
+                <wp:lineTo x="0" y="21284"/>
+                <wp:lineTo x="21246" y="21284"/>
+                <wp:lineTo x="21246" y="0"/>
                 <wp:lineTo x="0" y="0"/>
               </wp:wrapPolygon>
             </wp:wrapTight>
-            <wp:docPr id="2140801774" name="Grafik 1" descr="Ein Bild, das Screenshot, Automat, Design enthält.&#10;&#10;Automatisch generierte Beschreibung"/>
+            <wp:docPr id="332982626" name="Grafik 1" descr="Ein Bild, das Screenshot, Design enthält.&#10;&#10;Automatisch generierte Beschreibung"/>
             <wp:cNvGraphicFramePr>
               <a:graphicFrameLocks xmlns:a="http://schemas.openxmlformats.org/drawingml/2006/main" noChangeAspect="1"/>
             </wp:cNvGraphicFramePr>
@@ -2620,11 +2754,11 @@
               <a:graphicData uri="http://schemas.openxmlformats.org/drawingml/2006/picture">
                 <pic:pic xmlns:pic="http://schemas.openxmlformats.org/drawingml/2006/picture">
                   <pic:nvPicPr>
-                    <pic:cNvPr id="2140801774" name="Grafik 1" descr="Ein Bild, das Screenshot, Automat, Design enthält.&#10;&#10;Automatisch generierte Beschreibung"/>
+                    <pic:cNvPr id="332982626" name="Grafik 1" descr="Ein Bild, das Screenshot, Design enthält.&#10;&#10;Automatisch generierte Beschreibung"/>
                     <pic:cNvPicPr/>
                   </pic:nvPicPr>
                   <pic:blipFill>
-                    <a:blip r:embed="rId9">
+                    <a:blip r:embed="rId10" cstate="print">
                       <a:extLst>
                         <a:ext uri="{28A0092B-C50C-407E-A947-70E740481C1C}">
                           <a14:useLocalDpi xmlns:a14="http://schemas.microsoft.com/office/drawing/2010/main" val="0"/>
@@ -2638,7 +2772,7 @@
                   <pic:spPr>
                     <a:xfrm>
                       <a:off x="0" y="0"/>
-                      <a:ext cx="1219200" cy="1846580"/>
+                      <a:ext cx="1162050" cy="1778635"/>
                     </a:xfrm>
                     <a:prstGeom prst="rect">
                       <a:avLst/>
@@ -2660,37 +2794,13 @@
         <w:rPr>
           <w:noProof/>
         </w:rPr>
-        <w:t xml:space="preserve">Nun wird das Innenleben designt. Dieser Schritt macht aus einem Automaten einen Getränkeautomat. Für die verschiedenen ebenen wird ein Schwarzer Strich </w:t>
+        <w:t>Da wir für unsere Szene einen Leeren, Halbvollen und einen Vollen Automat brauchen wird für der leere Automat zwei Mal kopiert.</w:t>
       </w:r>
       <w:r>
         <w:rPr>
           <w:noProof/>
         </w:rPr>
-        <w:t>Desweiteren</w:t>
-      </w:r>
-      <w:r>
-        <w:rPr>
-          <w:noProof/>
-        </w:rPr>
-        <w:t xml:space="preserve"> </w:t>
-      </w:r>
-      <w:r>
-        <w:rPr>
-          <w:noProof/>
-        </w:rPr>
-        <w:t xml:space="preserve">wird eine </w:t>
-      </w:r>
-      <w:r>
-        <w:rPr>
-          <w:noProof/>
-        </w:rPr>
-        <w:t>Halterung der Produkte wird ein Kreis mit einer Kontur erstellt. Danach wird mit dem Scheren Werkzeug ein Halbkreis erstellt.</w:t>
-      </w:r>
-      <w:r>
-        <w:rPr>
-          <w:noProof/>
-        </w:rPr>
-        <w:t xml:space="preserve"> Nach dem erstellen der beiden Kompontenten werden mit der Methode verschieben mehrere Ebenen erstellt.</w:t>
+        <w:t xml:space="preserve"> Des weiteren wird ein Automat benötigt wo die Tür offen ist. Dieser wird zu einem späteren Zeitpunkt erstellt.</w:t>
       </w:r>
     </w:p>
     <w:p>
@@ -2703,21 +2813,152 @@
         <w:rPr>
           <w:noProof/>
         </w:rPr>
-        <w:br w:type="page"/>
-      </w:r>
-    </w:p>
-    <w:p>
-      <w:pPr>
+        <mc:AlternateContent>
+          <mc:Choice Requires="wps">
+            <w:drawing>
+              <wp:anchor distT="0" distB="0" distL="114300" distR="114300" simplePos="0" relativeHeight="251671552" behindDoc="1" locked="0" layoutInCell="1" allowOverlap="1" wp14:anchorId="566BEEA4" wp14:editId="1C59135B">
+                <wp:simplePos x="0" y="0"/>
+                <wp:positionH relativeFrom="column">
+                  <wp:posOffset>4438650</wp:posOffset>
+                </wp:positionH>
+                <wp:positionV relativeFrom="paragraph">
+                  <wp:posOffset>1014730</wp:posOffset>
+                </wp:positionV>
+                <wp:extent cx="1095375" cy="635"/>
+                <wp:effectExtent l="0" t="0" r="9525" b="0"/>
+                <wp:wrapTight wrapText="bothSides">
+                  <wp:wrapPolygon edited="0">
+                    <wp:start x="0" y="0"/>
+                    <wp:lineTo x="0" y="20052"/>
+                    <wp:lineTo x="21412" y="20052"/>
+                    <wp:lineTo x="21412" y="0"/>
+                    <wp:lineTo x="0" y="0"/>
+                  </wp:wrapPolygon>
+                </wp:wrapTight>
+                <wp:docPr id="961637671" name="Textfeld 1"/>
+                <wp:cNvGraphicFramePr/>
+                <a:graphic xmlns:a="http://schemas.openxmlformats.org/drawingml/2006/main">
+                  <a:graphicData uri="http://schemas.microsoft.com/office/word/2010/wordprocessingShape">
+                    <wps:wsp>
+                      <wps:cNvSpPr txBox="1"/>
+                      <wps:spPr>
+                        <a:xfrm>
+                          <a:off x="0" y="0"/>
+                          <a:ext cx="1095375" cy="635"/>
+                        </a:xfrm>
+                        <a:prstGeom prst="rect">
+                          <a:avLst/>
+                        </a:prstGeom>
+                        <a:solidFill>
+                          <a:prstClr val="white"/>
+                        </a:solidFill>
+                        <a:ln>
+                          <a:noFill/>
+                        </a:ln>
+                      </wps:spPr>
+                      <wps:txbx>
+                        <w:txbxContent>
+                          <w:p>
+                            <w:pPr>
+                              <w:pStyle w:val="Beschriftung"/>
+                            </w:pPr>
+                            <w:r>
+                              <w:t xml:space="preserve">Abbildung </w:t>
+                            </w:r>
+                            <w:r>
+                              <w:fldChar w:fldCharType="begin"/>
+                            </w:r>
+                            <w:r>
+                              <w:instrText xml:space="preserve"> SEQ Abbildung \* ARABIC </w:instrText>
+                            </w:r>
+                            <w:r>
+                              <w:fldChar w:fldCharType="separate"/>
+                            </w:r>
+                            <w:r>
+                              <w:rPr>
+                                <w:noProof/>
+                              </w:rPr>
+                              <w:t>4</w:t>
+                            </w:r>
+                            <w:r>
+                              <w:fldChar w:fldCharType="end"/>
+                            </w:r>
+                            <w:r>
+                              <w:t xml:space="preserve">: </w:t>
+                            </w:r>
+                            <w:r>
+                              <w:br/>
+                              <w:t>Halbvoller-Automat</w:t>
+                            </w:r>
+                          </w:p>
+                        </w:txbxContent>
+                      </wps:txbx>
+                      <wps:bodyPr rot="0" spcFirstLastPara="0" vertOverflow="overflow" horzOverflow="overflow" vert="horz" wrap="square" lIns="0" tIns="0" rIns="0" bIns="0" numCol="1" spcCol="0" rtlCol="0" fromWordArt="0" anchor="t" anchorCtr="0" forceAA="0" compatLnSpc="1">
+                        <a:prstTxWarp prst="textNoShape">
+                          <a:avLst/>
+                        </a:prstTxWarp>
+                        <a:spAutoFit/>
+                      </wps:bodyPr>
+                    </wps:wsp>
+                  </a:graphicData>
+                </a:graphic>
+                <wp14:sizeRelH relativeFrom="margin">
+                  <wp14:pctWidth>0</wp14:pctWidth>
+                </wp14:sizeRelH>
+              </wp:anchor>
+            </w:drawing>
+          </mc:Choice>
+          <mc:Fallback>
+            <w:pict>
+              <v:shape w14:anchorId="566BEEA4" id="_x0000_s1030" type="#_x0000_t202" style="position:absolute;margin-left:349.5pt;margin-top:79.9pt;width:86.25pt;height:.05pt;z-index:-251644928;visibility:visible;mso-wrap-style:square;mso-width-percent:0;mso-wrap-distance-left:9pt;mso-wrap-distance-top:0;mso-wrap-distance-right:9pt;mso-wrap-distance-bottom:0;mso-position-horizontal:absolute;mso-position-horizontal-relative:text;mso-position-vertical:absolute;mso-position-vertical-relative:text;mso-width-percent:0;mso-width-relative:margin;v-text-anchor:top" o:gfxdata="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" stroked="f">
+                <v:textbox style="mso-fit-shape-to-text:t" inset="0,0,0,0">
+                  <w:txbxContent>
+                    <w:p>
+                      <w:pPr>
+                        <w:pStyle w:val="Beschriftung"/>
+                      </w:pPr>
+                      <w:r>
+                        <w:t xml:space="preserve">Abbildung </w:t>
+                      </w:r>
+                      <w:r>
+                        <w:fldChar w:fldCharType="begin"/>
+                      </w:r>
+                      <w:r>
+                        <w:instrText xml:space="preserve"> SEQ Abbildung \* ARABIC </w:instrText>
+                      </w:r>
+                      <w:r>
+                        <w:fldChar w:fldCharType="separate"/>
+                      </w:r>
+                      <w:r>
+                        <w:rPr>
+                          <w:noProof/>
+                        </w:rPr>
+                        <w:t>4</w:t>
+                      </w:r>
+                      <w:r>
+                        <w:fldChar w:fldCharType="end"/>
+                      </w:r>
+                      <w:r>
+                        <w:t xml:space="preserve">: </w:t>
+                      </w:r>
+                      <w:r>
+                        <w:br/>
+                        <w:t>Halbvoller-Automat</w:t>
+                      </w:r>
+                    </w:p>
+                  </w:txbxContent>
+                </v:textbox>
+                <w10:wrap type="tight"/>
+              </v:shape>
+            </w:pict>
+          </mc:Fallback>
+        </mc:AlternateContent>
+      </w:r>
+      <w:r>
         <w:rPr>
           <w:noProof/>
         </w:rPr>
-      </w:pPr>
-      <w:r>
-        <w:rPr>
-          <w:noProof/>
-        </w:rPr>
-        <w:lastRenderedPageBreak/>
-        <w:t>Da wir für unsere Szene einen Leeren, Halbvollen und einen Vollen Automat brauchen wird für der leere Automat zwei Mal kopiert.</w:t>
+        <w:t>Für den Hinhalt der Automaten werden in erste Linie Getränke verwendet. Diese werden aus zusammengefügten Rechtecke erstellt. Diese Getränke werden später der einfachkeithalber Umgefärbt. In der folgenden Abbildung ist der Halbvolle Automat zu sehen.</w:t>
       </w:r>
     </w:p>
     <w:p>
@@ -2733,6 +2974,80 @@
           <w:noProof/>
         </w:rPr>
       </w:pPr>
+      <w:r>
+        <w:rPr>
+          <w:noProof/>
+        </w:rPr>
+        <w:drawing>
+          <wp:anchor distT="0" distB="0" distL="114300" distR="114300" simplePos="0" relativeHeight="251672576" behindDoc="1" locked="0" layoutInCell="1" allowOverlap="1" wp14:anchorId="31954793" wp14:editId="78FFC351">
+            <wp:simplePos x="0" y="0"/>
+            <wp:positionH relativeFrom="column">
+              <wp:posOffset>4213225</wp:posOffset>
+            </wp:positionH>
+            <wp:positionV relativeFrom="paragraph">
+              <wp:posOffset>70485</wp:posOffset>
+            </wp:positionV>
+            <wp:extent cx="1282700" cy="2037080"/>
+            <wp:effectExtent l="0" t="0" r="0" b="1270"/>
+            <wp:wrapTight wrapText="bothSides">
+              <wp:wrapPolygon edited="0">
+                <wp:start x="0" y="0"/>
+                <wp:lineTo x="0" y="21411"/>
+                <wp:lineTo x="21172" y="21411"/>
+                <wp:lineTo x="21172" y="0"/>
+                <wp:lineTo x="0" y="0"/>
+              </wp:wrapPolygon>
+            </wp:wrapTight>
+            <wp:docPr id="1157752837" name="Grafik 1" descr="Ein Bild, das Screenshot, Design enthält.&#10;&#10;Automatisch generierte Beschreibung"/>
+            <wp:cNvGraphicFramePr>
+              <a:graphicFrameLocks xmlns:a="http://schemas.openxmlformats.org/drawingml/2006/main" noChangeAspect="1"/>
+            </wp:cNvGraphicFramePr>
+            <a:graphic xmlns:a="http://schemas.openxmlformats.org/drawingml/2006/main">
+              <a:graphicData uri="http://schemas.openxmlformats.org/drawingml/2006/picture">
+                <pic:pic xmlns:pic="http://schemas.openxmlformats.org/drawingml/2006/picture">
+                  <pic:nvPicPr>
+                    <pic:cNvPr id="1157752837" name="Grafik 1" descr="Ein Bild, das Screenshot, Design enthält.&#10;&#10;Automatisch generierte Beschreibung"/>
+                    <pic:cNvPicPr/>
+                  </pic:nvPicPr>
+                  <pic:blipFill>
+                    <a:blip r:embed="rId11" cstate="print">
+                      <a:extLst>
+                        <a:ext uri="{28A0092B-C50C-407E-A947-70E740481C1C}">
+                          <a14:useLocalDpi xmlns:a14="http://schemas.microsoft.com/office/drawing/2010/main" val="0"/>
+                        </a:ext>
+                      </a:extLst>
+                    </a:blip>
+                    <a:stretch>
+                      <a:fillRect/>
+                    </a:stretch>
+                  </pic:blipFill>
+                  <pic:spPr>
+                    <a:xfrm>
+                      <a:off x="0" y="0"/>
+                      <a:ext cx="1282700" cy="2037080"/>
+                    </a:xfrm>
+                    <a:prstGeom prst="rect">
+                      <a:avLst/>
+                    </a:prstGeom>
+                  </pic:spPr>
+                </pic:pic>
+              </a:graphicData>
+            </a:graphic>
+            <wp14:sizeRelH relativeFrom="page">
+              <wp14:pctWidth>0</wp14:pctWidth>
+            </wp14:sizeRelH>
+            <wp14:sizeRelV relativeFrom="page">
+              <wp14:pctHeight>0</wp14:pctHeight>
+            </wp14:sizeRelV>
+          </wp:anchor>
+        </w:drawing>
+      </w:r>
+      <w:r>
+        <w:rPr>
+          <w:noProof/>
+        </w:rPr>
+        <w:t>Nach dem Befüllen des Automaten ist der Automat fertig. Nun muss nur mehr ein Automat erstellt werden, wo die Tür offen ist damit man ihn im Video „befüllen“ kann.</w:t>
+      </w:r>
     </w:p>
     <w:p>
       <w:pPr>
@@ -2754,6 +3069,172 @@
           <w:noProof/>
         </w:rPr>
       </w:pPr>
+    </w:p>
+    <w:p>
+      <w:pPr>
+        <w:rPr>
+          <w:noProof/>
+        </w:rPr>
+      </w:pPr>
+    </w:p>
+    <w:p>
+      <w:pPr>
+        <w:rPr>
+          <w:noProof/>
+        </w:rPr>
+      </w:pPr>
+    </w:p>
+    <w:p>
+      <w:pPr>
+        <w:rPr>
+          <w:noProof/>
+        </w:rPr>
+      </w:pPr>
+      <w:r>
+        <w:rPr>
+          <w:noProof/>
+        </w:rPr>
+        <mc:AlternateContent>
+          <mc:Choice Requires="wps">
+            <w:drawing>
+              <wp:anchor distT="0" distB="0" distL="114300" distR="114300" simplePos="0" relativeHeight="251674624" behindDoc="1" locked="0" layoutInCell="1" allowOverlap="1" wp14:anchorId="0CB5AF35" wp14:editId="377AB1B2">
+                <wp:simplePos x="0" y="0"/>
+                <wp:positionH relativeFrom="margin">
+                  <wp:align>right</wp:align>
+                </wp:positionH>
+                <wp:positionV relativeFrom="paragraph">
+                  <wp:posOffset>43815</wp:posOffset>
+                </wp:positionV>
+                <wp:extent cx="1514475" cy="635"/>
+                <wp:effectExtent l="0" t="0" r="9525" b="8255"/>
+                <wp:wrapTight wrapText="bothSides">
+                  <wp:wrapPolygon edited="0">
+                    <wp:start x="0" y="0"/>
+                    <wp:lineTo x="0" y="20698"/>
+                    <wp:lineTo x="21464" y="20698"/>
+                    <wp:lineTo x="21464" y="0"/>
+                    <wp:lineTo x="0" y="0"/>
+                  </wp:wrapPolygon>
+                </wp:wrapTight>
+                <wp:docPr id="178372200" name="Textfeld 1"/>
+                <wp:cNvGraphicFramePr/>
+                <a:graphic xmlns:a="http://schemas.openxmlformats.org/drawingml/2006/main">
+                  <a:graphicData uri="http://schemas.microsoft.com/office/word/2010/wordprocessingShape">
+                    <wps:wsp>
+                      <wps:cNvSpPr txBox="1"/>
+                      <wps:spPr>
+                        <a:xfrm>
+                          <a:off x="0" y="0"/>
+                          <a:ext cx="1514475" cy="635"/>
+                        </a:xfrm>
+                        <a:prstGeom prst="rect">
+                          <a:avLst/>
+                        </a:prstGeom>
+                        <a:solidFill>
+                          <a:prstClr val="white"/>
+                        </a:solidFill>
+                        <a:ln>
+                          <a:noFill/>
+                        </a:ln>
+                      </wps:spPr>
+                      <wps:txbx>
+                        <w:txbxContent>
+                          <w:p>
+                            <w:pPr>
+                              <w:pStyle w:val="Beschriftung"/>
+                              <w:rPr>
+                                <w:noProof/>
+                                <w:szCs w:val="22"/>
+                              </w:rPr>
+                            </w:pPr>
+                            <w:r>
+                              <w:t xml:space="preserve">Abbildung </w:t>
+                            </w:r>
+                            <w:r>
+                              <w:fldChar w:fldCharType="begin"/>
+                            </w:r>
+                            <w:r>
+                              <w:instrText xml:space="preserve"> SEQ Abbildung \* ARABIC </w:instrText>
+                            </w:r>
+                            <w:r>
+                              <w:fldChar w:fldCharType="separate"/>
+                            </w:r>
+                            <w:r>
+                              <w:rPr>
+                                <w:noProof/>
+                              </w:rPr>
+                              <w:t>5</w:t>
+                            </w:r>
+                            <w:r>
+                              <w:fldChar w:fldCharType="end"/>
+                            </w:r>
+                            <w:r>
+                              <w:t>: fertiger Automat</w:t>
+                            </w:r>
+                          </w:p>
+                        </w:txbxContent>
+                      </wps:txbx>
+                      <wps:bodyPr rot="0" spcFirstLastPara="0" vertOverflow="overflow" horzOverflow="overflow" vert="horz" wrap="square" lIns="0" tIns="0" rIns="0" bIns="0" numCol="1" spcCol="0" rtlCol="0" fromWordArt="0" anchor="t" anchorCtr="0" forceAA="0" compatLnSpc="1">
+                        <a:prstTxWarp prst="textNoShape">
+                          <a:avLst/>
+                        </a:prstTxWarp>
+                        <a:spAutoFit/>
+                      </wps:bodyPr>
+                    </wps:wsp>
+                  </a:graphicData>
+                </a:graphic>
+                <wp14:sizeRelH relativeFrom="margin">
+                  <wp14:pctWidth>0</wp14:pctWidth>
+                </wp14:sizeRelH>
+              </wp:anchor>
+            </w:drawing>
+          </mc:Choice>
+          <mc:Fallback>
+            <w:pict>
+              <v:shape w14:anchorId="0CB5AF35" id="_x0000_s1031" type="#_x0000_t202" style="position:absolute;margin-left:68.05pt;margin-top:3.45pt;width:119.25pt;height:.05pt;z-index:-251641856;visibility:visible;mso-wrap-style:square;mso-width-percent:0;mso-wrap-distance-left:9pt;mso-wrap-distance-top:0;mso-wrap-distance-right:9pt;mso-wrap-distance-bottom:0;mso-position-horizontal:right;mso-position-horizontal-relative:margin;mso-position-vertical:absolute;mso-position-vertical-relative:text;mso-width-percent:0;mso-width-relative:margin;v-text-anchor:top" o:gfxdata="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" stroked="f">
+                <v:textbox style="mso-fit-shape-to-text:t" inset="0,0,0,0">
+                  <w:txbxContent>
+                    <w:p>
+                      <w:pPr>
+                        <w:pStyle w:val="Beschriftung"/>
+                        <w:rPr>
+                          <w:noProof/>
+                          <w:szCs w:val="22"/>
+                        </w:rPr>
+                      </w:pPr>
+                      <w:r>
+                        <w:t xml:space="preserve">Abbildung </w:t>
+                      </w:r>
+                      <w:r>
+                        <w:fldChar w:fldCharType="begin"/>
+                      </w:r>
+                      <w:r>
+                        <w:instrText xml:space="preserve"> SEQ Abbildung \* ARABIC </w:instrText>
+                      </w:r>
+                      <w:r>
+                        <w:fldChar w:fldCharType="separate"/>
+                      </w:r>
+                      <w:r>
+                        <w:rPr>
+                          <w:noProof/>
+                        </w:rPr>
+                        <w:t>5</w:t>
+                      </w:r>
+                      <w:r>
+                        <w:fldChar w:fldCharType="end"/>
+                      </w:r>
+                      <w:r>
+                        <w:t>: fertiger Automat</w:t>
+                      </w:r>
+                    </w:p>
+                  </w:txbxContent>
+                </v:textbox>
+                <w10:wrap type="tight" anchorx="margin"/>
+              </v:shape>
+            </w:pict>
+          </mc:Fallback>
+        </mc:AlternateContent>
+      </w:r>
     </w:p>
     <w:p>
       <w:pPr>
@@ -2874,10 +3355,12 @@
         <w:pStyle w:val="berschrift2"/>
       </w:pPr>
       <w:bookmarkStart w:id="8" w:name="_Toc179363316"/>
+      <w:proofErr w:type="spellStart"/>
       <w:r>
         <w:t>Expose</w:t>
       </w:r>
       <w:bookmarkEnd w:id="8"/>
+      <w:proofErr w:type="spellEnd"/>
     </w:p>
     <w:p>
       <w:pPr>
@@ -4120,9 +4603,11 @@
   </w:compat>
   <w:rsids>
     <w:rsidRoot w:val="00BC6EFA"/>
+    <w:rsid w:val="0005224F"/>
     <w:rsid w:val="002D220F"/>
     <w:rsid w:val="003C4990"/>
     <w:rsid w:val="00570468"/>
+    <w:rsid w:val="008916F8"/>
     <w:rsid w:val="00A804D6"/>
     <w:rsid w:val="00BC6EFA"/>
     <w:rsid w:val="00D74F6F"/>

</xml_diff>